<commit_message>
Aggiunta di un requisito + ulteriori correzioni
</commit_message>
<xml_diff>
--- a/Descrizione Progetto D&D IdS.docx
+++ b/Descrizione Progetto D&D IdS.docx
@@ -82,17 +82,7 @@
         <w:rPr>
           <w:rtl w:val="0"/>
         </w:rPr>
-      </w:r>
-    </w:p>
-    <w:p>
-      <w:pPr>
-        <w:rPr/>
-      </w:pPr>
-      <w:r>
-        <w:rPr>
-          <w:rtl w:val="0"/>
-        </w:rPr>
-        <w:t xml:space="preserve">Mentre il Master avrà la possibilità di visionare e modificare tutte le informazioni associate ai singoli giocatori oltre a poter salvare e gestire: mappa, trama (del gioco), informazioni sui luoghi e informazioni sugli NPC.</w:t>
+        <w:t xml:space="preserve">Il Master invece avrà la possibilità di visionare e modificare tutte le informazioni associate ai singoli giocatori oltre a poter salvare e gestire: mappa, trama, informazioni sui luoghi e informazioni sugli NPC.</w:t>
         <w:br w:type="textWrapping"/>
       </w:r>
     </w:p>
@@ -104,7 +94,7 @@
         <w:rPr>
           <w:rtl w:val="0"/>
         </w:rPr>
-        <w:t xml:space="preserve">Ogni giocatore dovrà dapprima creare una scheda del personaggio con tutte le informazioni necessarie per la campagna.</w:t>
+        <w:t xml:space="preserve">Ogni giocatore dovrà dapprima creare una scheda del Personaggio con tutte le informazioni necessarie per la campagna.</w:t>
         <w:br w:type="textWrapping"/>
         <w:t xml:space="preserve">Il giocatore dovrà scegliere tra le razze presenti nel Manuale del Giocatore (Umano, Nano, Elfo, Halfling, Gnomo, Tiefling, Dragonide, Mezzelfo e Mezzorco) e tra le classi (Guerriero, Barbaro, Ranger, Paladino, Chierico, Ladro, Monaco, Druido, Mago, Bardo, Stregone e Warlock).</w:t>
         <w:br w:type="textWrapping"/>
@@ -113,6 +103,17 @@
         <w:t xml:space="preserve">In base alle scelte di classe e punteggi di caratteristica, saranno poi determinati i vari modificatori associati ai tiri di salvezza e alle abilità, per quest’ultime scegliendo in quali avrà competenza.</w:t>
         <w:br w:type="textWrapping"/>
         <w:t xml:space="preserve">Il giocatore potrà aggiornare o modificare queste informazioni in ogni momento in base agli sviluppi del proprio personaggio.</w:t>
+      </w:r>
+    </w:p>
+    <w:p>
+      <w:pPr>
+        <w:rPr/>
+      </w:pPr>
+      <w:r>
+        <w:rPr>
+          <w:rtl w:val="0"/>
+        </w:rPr>
+        <w:t xml:space="preserve">Oltretutto, il giocatore potrà scriversi delle note personali in uno spazio apposito (quindi non nella scheda), per tenere traccia dello svolgimento della campagna, salvarsi da parte delle informazioni che gli sono utili o per esigenze simili.</w:t>
         <w:br w:type="textWrapping"/>
         <w:br w:type="textWrapping"/>
         <w:t xml:space="preserve">Il Master, oltre a poter visionare e modificare anch’egli le informazioni determinate dai giocatori, potrà aggiungere documenti che contengono informazioni utili alla trama della campagna. Essi potranno essere dei file testuali contenenti informazioni su alcune città o insediamenti del mondo di gioco o riguardanti NPC controllati dal Master stesso, ma anche file immagine come mappe di alcuni luoghi o dell’intero mondo di gioco. A sua discrezione, il Master potrà scegliere di mostrare alcuni di questi appunti ai giocatori, raggruppati nelle dispense, che saranno disponibili ai giocatori in qualsiasi momento.</w:t>
@@ -157,7 +158,17 @@
         </w:rPr>
         <w:br w:type="textWrapping"/>
         <w:br w:type="textWrapping"/>
-        <w:t xml:space="preserve">Una campagna si divide in più sessioni, le quali si svolgono in giornate diverse. Il Master avrà accesso ad un contatore del numero di sessioni effettuate che potrà andare ad aumentare per tenere traccia del tempo trascorso dall'inizio della campagna. Questo lo potrà fare una volta che le informazioni saranno state aggiornate alla sessione corrente sia da lui che dai giocatori.</w:t>
+        <w:t xml:space="preserve">La campagna si divide in più sessioni, le quali si svolgono in giornate diverse. Il Master avrà accesso ad un contatore del numero di sessioni effettuate che potrà andare ad aumentare per tenere traccia del tempo trascorso dall'inizio della campagna. Questo lo potrà fare una volta che le informazioni saranno state aggiornate alla sessione corrente sia da lui che dai giocatori.</w:t>
+      </w:r>
+    </w:p>
+    <w:p>
+      <w:pPr>
+        <w:rPr/>
+      </w:pPr>
+      <w:r>
+        <w:rPr>
+          <w:rtl w:val="0"/>
+        </w:rPr>
       </w:r>
     </w:p>
     <w:p>
@@ -1401,41 +1412,41 @@
                 <w:szCs w:val="20"/>
                 <w:rtl w:val="0"/>
               </w:rPr>
-              <w:t xml:space="preserve">Dispense</w:t>
-            </w:r>
-          </w:p>
-        </w:tc>
-        <w:tc>
-          <w:tcPr>
-            <w:tcBorders>
-              <w:top w:color="000000" w:space="0" w:sz="0" w:val="nil"/>
-              <w:left w:color="000000" w:space="0" w:sz="0" w:val="nil"/>
-              <w:bottom w:color="000000" w:space="0" w:sz="8" w:val="single"/>
-              <w:right w:color="000000" w:space="0" w:sz="8" w:val="single"/>
-            </w:tcBorders>
-            <w:tcMar>
-              <w:top w:w="100.0" w:type="dxa"/>
-              <w:left w:w="100.0" w:type="dxa"/>
-              <w:bottom w:w="100.0" w:type="dxa"/>
-              <w:right w:w="100.0" w:type="dxa"/>
-            </w:tcMar>
-            <w:vAlign w:val="top"/>
-          </w:tcPr>
-          <w:p>
-            <w:pPr>
-              <w:spacing w:after="240" w:before="240" w:lineRule="auto"/>
-              <w:rPr>
-                <w:sz w:val="20"/>
-                <w:szCs w:val="20"/>
-              </w:rPr>
-            </w:pPr>
-            <w:r>
-              <w:rPr>
-                <w:sz w:val="20"/>
-                <w:szCs w:val="20"/>
-                <w:rtl w:val="0"/>
-              </w:rPr>
-              <w:t xml:space="preserve">La parte degli appunti visualizzabili dai giocatori</w:t>
+              <w:t xml:space="preserve">Note personali</w:t>
+            </w:r>
+          </w:p>
+        </w:tc>
+        <w:tc>
+          <w:tcPr>
+            <w:tcBorders>
+              <w:top w:color="000000" w:space="0" w:sz="0" w:val="nil"/>
+              <w:left w:color="000000" w:space="0" w:sz="0" w:val="nil"/>
+              <w:bottom w:color="000000" w:space="0" w:sz="8" w:val="single"/>
+              <w:right w:color="000000" w:space="0" w:sz="8" w:val="single"/>
+            </w:tcBorders>
+            <w:tcMar>
+              <w:top w:w="100.0" w:type="dxa"/>
+              <w:left w:w="100.0" w:type="dxa"/>
+              <w:bottom w:w="100.0" w:type="dxa"/>
+              <w:right w:w="100.0" w:type="dxa"/>
+            </w:tcMar>
+            <w:vAlign w:val="top"/>
+          </w:tcPr>
+          <w:p>
+            <w:pPr>
+              <w:spacing w:after="240" w:before="240" w:lineRule="auto"/>
+              <w:rPr>
+                <w:sz w:val="20"/>
+                <w:szCs w:val="20"/>
+              </w:rPr>
+            </w:pPr>
+            <w:r>
+              <w:rPr>
+                <w:sz w:val="20"/>
+                <w:szCs w:val="20"/>
+                <w:rtl w:val="0"/>
+              </w:rPr>
+              <w:t xml:space="preserve">Tutto ciò che eventualmente un giocatore vuole scriversi e tenere da parte</w:t>
             </w:r>
           </w:p>
         </w:tc>
@@ -1493,8 +1504,8 @@
             <w:pPr>
               <w:spacing w:after="240" w:before="240" w:lineRule="auto"/>
               <w:rPr>
-                <w:sz w:val="20"/>
-                <w:szCs w:val="20"/>
+                <w:sz w:val="16"/>
+                <w:szCs w:val="16"/>
               </w:rPr>
             </w:pPr>
             <w:r>
@@ -1504,6 +1515,15 @@
                 <w:rtl w:val="0"/>
               </w:rPr>
               <w:t xml:space="preserve">nessuno</w:t>
+              <w:br w:type="textWrapping"/>
+            </w:r>
+            <w:r>
+              <w:rPr>
+                <w:sz w:val="16"/>
+                <w:szCs w:val="16"/>
+                <w:rtl w:val="0"/>
+              </w:rPr>
+              <w:t xml:space="preserve">(anche se volendo  si potrebbero chiamare appunti anche quelli)</w:t>
             </w:r>
           </w:p>
         </w:tc>
@@ -1544,75 +1564,75 @@
                 <w:szCs w:val="20"/>
                 <w:rtl w:val="0"/>
               </w:rPr>
-              <w:t xml:space="preserve">NPC</w:t>
-            </w:r>
-          </w:p>
-        </w:tc>
-        <w:tc>
-          <w:tcPr>
-            <w:tcBorders>
-              <w:top w:color="000000" w:space="0" w:sz="0" w:val="nil"/>
-              <w:left w:color="000000" w:space="0" w:sz="0" w:val="nil"/>
-              <w:bottom w:color="000000" w:space="0" w:sz="8" w:val="single"/>
-              <w:right w:color="000000" w:space="0" w:sz="8" w:val="single"/>
-            </w:tcBorders>
-            <w:tcMar>
-              <w:top w:w="100.0" w:type="dxa"/>
-              <w:left w:w="100.0" w:type="dxa"/>
-              <w:bottom w:w="100.0" w:type="dxa"/>
-              <w:right w:w="100.0" w:type="dxa"/>
-            </w:tcMar>
-            <w:vAlign w:val="top"/>
-          </w:tcPr>
-          <w:p>
-            <w:pPr>
-              <w:spacing w:after="240" w:before="240" w:lineRule="auto"/>
-              <w:rPr>
-                <w:sz w:val="20"/>
-                <w:szCs w:val="20"/>
-              </w:rPr>
-            </w:pPr>
-            <w:r>
-              <w:rPr>
-                <w:sz w:val="20"/>
-                <w:szCs w:val="20"/>
-                <w:rtl w:val="0"/>
-              </w:rPr>
-              <w:t xml:space="preserve">Sono i personaggi non giocanti</w:t>
-            </w:r>
-          </w:p>
-        </w:tc>
-        <w:tc>
-          <w:tcPr>
-            <w:tcBorders>
-              <w:top w:color="000000" w:space="0" w:sz="0" w:val="nil"/>
-              <w:left w:color="000000" w:space="0" w:sz="0" w:val="nil"/>
-              <w:bottom w:color="000000" w:space="0" w:sz="8" w:val="single"/>
-              <w:right w:color="000000" w:space="0" w:sz="8" w:val="single"/>
-            </w:tcBorders>
-            <w:tcMar>
-              <w:top w:w="100.0" w:type="dxa"/>
-              <w:left w:w="100.0" w:type="dxa"/>
-              <w:bottom w:w="100.0" w:type="dxa"/>
-              <w:right w:w="100.0" w:type="dxa"/>
-            </w:tcMar>
-            <w:vAlign w:val="top"/>
-          </w:tcPr>
-          <w:p>
-            <w:pPr>
-              <w:spacing w:after="240" w:before="240" w:lineRule="auto"/>
-              <w:rPr>
-                <w:sz w:val="20"/>
-                <w:szCs w:val="20"/>
-              </w:rPr>
-            </w:pPr>
-            <w:r>
-              <w:rPr>
-                <w:sz w:val="20"/>
-                <w:szCs w:val="20"/>
-                <w:rtl w:val="0"/>
-              </w:rPr>
-              <w:t xml:space="preserve">Non-Player Character</w:t>
+              <w:t xml:space="preserve">Dispense</w:t>
+            </w:r>
+          </w:p>
+        </w:tc>
+        <w:tc>
+          <w:tcPr>
+            <w:tcBorders>
+              <w:top w:color="000000" w:space="0" w:sz="0" w:val="nil"/>
+              <w:left w:color="000000" w:space="0" w:sz="0" w:val="nil"/>
+              <w:bottom w:color="000000" w:space="0" w:sz="8" w:val="single"/>
+              <w:right w:color="000000" w:space="0" w:sz="8" w:val="single"/>
+            </w:tcBorders>
+            <w:tcMar>
+              <w:top w:w="100.0" w:type="dxa"/>
+              <w:left w:w="100.0" w:type="dxa"/>
+              <w:bottom w:w="100.0" w:type="dxa"/>
+              <w:right w:w="100.0" w:type="dxa"/>
+            </w:tcMar>
+            <w:vAlign w:val="top"/>
+          </w:tcPr>
+          <w:p>
+            <w:pPr>
+              <w:spacing w:after="240" w:before="240" w:lineRule="auto"/>
+              <w:rPr>
+                <w:sz w:val="20"/>
+                <w:szCs w:val="20"/>
+              </w:rPr>
+            </w:pPr>
+            <w:r>
+              <w:rPr>
+                <w:sz w:val="20"/>
+                <w:szCs w:val="20"/>
+                <w:rtl w:val="0"/>
+              </w:rPr>
+              <w:t xml:space="preserve">La parte degli appunti visualizzabili dai giocatori</w:t>
+            </w:r>
+          </w:p>
+        </w:tc>
+        <w:tc>
+          <w:tcPr>
+            <w:tcBorders>
+              <w:top w:color="000000" w:space="0" w:sz="0" w:val="nil"/>
+              <w:left w:color="000000" w:space="0" w:sz="0" w:val="nil"/>
+              <w:bottom w:color="000000" w:space="0" w:sz="8" w:val="single"/>
+              <w:right w:color="000000" w:space="0" w:sz="8" w:val="single"/>
+            </w:tcBorders>
+            <w:tcMar>
+              <w:top w:w="100.0" w:type="dxa"/>
+              <w:left w:w="100.0" w:type="dxa"/>
+              <w:bottom w:w="100.0" w:type="dxa"/>
+              <w:right w:w="100.0" w:type="dxa"/>
+            </w:tcMar>
+            <w:vAlign w:val="top"/>
+          </w:tcPr>
+          <w:p>
+            <w:pPr>
+              <w:spacing w:after="240" w:before="240" w:lineRule="auto"/>
+              <w:rPr>
+                <w:sz w:val="20"/>
+                <w:szCs w:val="20"/>
+              </w:rPr>
+            </w:pPr>
+            <w:r>
+              <w:rPr>
+                <w:sz w:val="20"/>
+                <w:szCs w:val="20"/>
+                <w:rtl w:val="0"/>
+              </w:rPr>
+              <w:t xml:space="preserve">nessuno</w:t>
             </w:r>
           </w:p>
         </w:tc>
@@ -1687,6 +1707,149 @@
                 <w:szCs w:val="20"/>
                 <w:rtl w:val="0"/>
               </w:rPr>
+              <w:t xml:space="preserve">NPC</w:t>
+            </w:r>
+          </w:p>
+        </w:tc>
+        <w:tc>
+          <w:tcPr>
+            <w:tcBorders>
+              <w:top w:color="000000" w:space="0" w:sz="0" w:val="nil"/>
+              <w:left w:color="000000" w:space="0" w:sz="0" w:val="nil"/>
+              <w:bottom w:color="000000" w:space="0" w:sz="8" w:val="single"/>
+              <w:right w:color="000000" w:space="0" w:sz="8" w:val="single"/>
+            </w:tcBorders>
+            <w:tcMar>
+              <w:top w:w="100.0" w:type="dxa"/>
+              <w:left w:w="100.0" w:type="dxa"/>
+              <w:bottom w:w="100.0" w:type="dxa"/>
+              <w:right w:w="100.0" w:type="dxa"/>
+            </w:tcMar>
+            <w:vAlign w:val="top"/>
+          </w:tcPr>
+          <w:p>
+            <w:pPr>
+              <w:spacing w:after="240" w:before="240" w:lineRule="auto"/>
+              <w:rPr>
+                <w:sz w:val="20"/>
+                <w:szCs w:val="20"/>
+              </w:rPr>
+            </w:pPr>
+            <w:r>
+              <w:rPr>
+                <w:sz w:val="20"/>
+                <w:szCs w:val="20"/>
+                <w:rtl w:val="0"/>
+              </w:rPr>
+              <w:t xml:space="preserve">Sono i personaggi non giocanti</w:t>
+            </w:r>
+          </w:p>
+        </w:tc>
+        <w:tc>
+          <w:tcPr>
+            <w:tcBorders>
+              <w:top w:color="000000" w:space="0" w:sz="0" w:val="nil"/>
+              <w:left w:color="000000" w:space="0" w:sz="0" w:val="nil"/>
+              <w:bottom w:color="000000" w:space="0" w:sz="8" w:val="single"/>
+              <w:right w:color="000000" w:space="0" w:sz="8" w:val="single"/>
+            </w:tcBorders>
+            <w:tcMar>
+              <w:top w:w="100.0" w:type="dxa"/>
+              <w:left w:w="100.0" w:type="dxa"/>
+              <w:bottom w:w="100.0" w:type="dxa"/>
+              <w:right w:w="100.0" w:type="dxa"/>
+            </w:tcMar>
+            <w:vAlign w:val="top"/>
+          </w:tcPr>
+          <w:p>
+            <w:pPr>
+              <w:spacing w:after="240" w:before="240" w:lineRule="auto"/>
+              <w:rPr>
+                <w:sz w:val="20"/>
+                <w:szCs w:val="20"/>
+              </w:rPr>
+            </w:pPr>
+            <w:r>
+              <w:rPr>
+                <w:sz w:val="20"/>
+                <w:szCs w:val="20"/>
+                <w:rtl w:val="0"/>
+              </w:rPr>
+              <w:t xml:space="preserve">Non-Player Character</w:t>
+            </w:r>
+          </w:p>
+        </w:tc>
+        <w:tc>
+          <w:tcPr>
+            <w:tcBorders>
+              <w:top w:color="000000" w:space="0" w:sz="0" w:val="nil"/>
+              <w:left w:color="000000" w:space="0" w:sz="0" w:val="nil"/>
+              <w:bottom w:color="000000" w:space="0" w:sz="8" w:val="single"/>
+              <w:right w:color="000000" w:space="0" w:sz="8" w:val="single"/>
+            </w:tcBorders>
+            <w:tcMar>
+              <w:top w:w="100.0" w:type="dxa"/>
+              <w:left w:w="100.0" w:type="dxa"/>
+              <w:bottom w:w="100.0" w:type="dxa"/>
+              <w:right w:w="100.0" w:type="dxa"/>
+            </w:tcMar>
+            <w:vAlign w:val="top"/>
+          </w:tcPr>
+          <w:p>
+            <w:pPr>
+              <w:spacing w:after="240" w:before="240" w:lineRule="auto"/>
+              <w:rPr>
+                <w:sz w:val="20"/>
+                <w:szCs w:val="20"/>
+              </w:rPr>
+            </w:pPr>
+            <w:r>
+              <w:rPr>
+                <w:sz w:val="20"/>
+                <w:szCs w:val="20"/>
+                <w:rtl w:val="0"/>
+              </w:rPr>
+              <w:t xml:space="preserve">nessuno</w:t>
+            </w:r>
+          </w:p>
+        </w:tc>
+      </w:tr>
+      <w:tr>
+        <w:trPr>
+          <w:cantSplit w:val="0"/>
+          <w:trHeight w:val="680" w:hRule="atLeast"/>
+          <w:tblHeader w:val="0"/>
+        </w:trPr>
+        <w:tc>
+          <w:tcPr>
+            <w:tcBorders>
+              <w:top w:color="000000" w:space="0" w:sz="0" w:val="nil"/>
+              <w:left w:color="000000" w:space="0" w:sz="8" w:val="single"/>
+              <w:bottom w:color="000000" w:space="0" w:sz="8" w:val="single"/>
+              <w:right w:color="000000" w:space="0" w:sz="8" w:val="single"/>
+            </w:tcBorders>
+            <w:tcMar>
+              <w:top w:w="100.0" w:type="dxa"/>
+              <w:left w:w="100.0" w:type="dxa"/>
+              <w:bottom w:w="100.0" w:type="dxa"/>
+              <w:right w:w="100.0" w:type="dxa"/>
+            </w:tcMar>
+            <w:vAlign w:val="top"/>
+          </w:tcPr>
+          <w:p>
+            <w:pPr>
+              <w:spacing w:after="240" w:before="240" w:lineRule="auto"/>
+              <w:rPr>
+                <w:sz w:val="20"/>
+                <w:szCs w:val="20"/>
+              </w:rPr>
+            </w:pPr>
+            <w:r>
+              <w:rPr>
+                <w:sz w:val="20"/>
+                <w:szCs w:val="20"/>
+                <w:rtl w:val="0"/>
+              </w:rPr>
               <w:t xml:space="preserve">Contatore</w:t>
             </w:r>
           </w:p>
@@ -2735,7 +2898,42 @@
           <w:color w:val="0000ff"/>
           <w:rtl w:val="0"/>
         </w:rPr>
-        <w:t xml:space="preserve">RF10 - Lancio dadi</w:t>
+        <w:t xml:space="preserve">RF10 - Spazio note personali Giocatore</w:t>
+      </w:r>
+    </w:p>
+    <w:p>
+      <w:pPr>
+        <w:rPr/>
+      </w:pPr>
+      <w:r>
+        <w:rPr>
+          <w:rtl w:val="0"/>
+        </w:rPr>
+        <w:t xml:space="preserve">Il sistema dovrà consentire ai Giocatori di scriversi degli appunti personali, in uno spazio apposito all’interno dell’account.</w:t>
+      </w:r>
+    </w:p>
+    <w:p>
+      <w:pPr>
+        <w:rPr/>
+      </w:pPr>
+      <w:r>
+        <w:rPr>
+          <w:rtl w:val="0"/>
+        </w:rPr>
+      </w:r>
+    </w:p>
+    <w:p>
+      <w:pPr>
+        <w:rPr>
+          <w:color w:val="0000ff"/>
+        </w:rPr>
+      </w:pPr>
+      <w:r>
+        <w:rPr>
+          <w:color w:val="0000ff"/>
+          <w:rtl w:val="0"/>
+        </w:rPr>
+        <w:t xml:space="preserve">RF11 - Lancio dadi</w:t>
       </w:r>
     </w:p>
     <w:p>
@@ -2768,7 +2966,7 @@
           <w:color w:val="0000ff"/>
           <w:rtl w:val="0"/>
         </w:rPr>
-        <w:t xml:space="preserve">RF11- Gestione Statistiche</w:t>
+        <w:t xml:space="preserve">RF12 - Gestione Statistiche</w:t>
       </w:r>
       <w:r>
         <w:rPr>
@@ -2808,7 +3006,7 @@
           <w:color w:val="0000ff"/>
           <w:rtl w:val="0"/>
         </w:rPr>
-        <w:t xml:space="preserve">RF12 - Gestione Contatore</w:t>
+        <w:t xml:space="preserve">RF13 - Gestione Contatore</w:t>
       </w:r>
     </w:p>
     <w:p>

</xml_diff>

<commit_message>
road to tesina pronta x2
</commit_message>
<xml_diff>
--- a/Descrizione Progetto D&D IdS.docx
+++ b/Descrizione Progetto D&D IdS.docx
@@ -8786,6 +8786,9 @@
         </w:rPr>
       </w:pPr>
       <w:r>
+        <w:rPr>
+          <w:noProof/>
+        </w:rPr>
         <w:drawing>
           <wp:inline distT="114300" distB="114300" distL="114300" distR="114300" wp14:anchorId="69F81EBA" wp14:editId="20B3C52D">
             <wp:extent cx="5360198" cy="7985760"/>
@@ -11310,6 +11313,132 @@
           <w:szCs w:val="32"/>
         </w:rPr>
       </w:pPr>
+    </w:p>
+    <w:p>
+      <w:pPr>
+        <w:rPr>
+          <w:color w:val="FF0000"/>
+          <w:sz w:val="32"/>
+          <w:szCs w:val="32"/>
+        </w:rPr>
+      </w:pPr>
+    </w:p>
+    <w:p>
+      <w:pPr>
+        <w:rPr>
+          <w:color w:val="FF0000"/>
+          <w:sz w:val="32"/>
+          <w:szCs w:val="32"/>
+        </w:rPr>
+      </w:pPr>
+    </w:p>
+    <w:p>
+      <w:pPr>
+        <w:rPr>
+          <w:color w:val="FF0000"/>
+          <w:sz w:val="32"/>
+          <w:szCs w:val="32"/>
+        </w:rPr>
+      </w:pPr>
+    </w:p>
+    <w:p>
+      <w:pPr>
+        <w:rPr>
+          <w:color w:val="FF0000"/>
+          <w:sz w:val="32"/>
+          <w:szCs w:val="32"/>
+        </w:rPr>
+      </w:pPr>
+    </w:p>
+    <w:p>
+      <w:pPr>
+        <w:rPr>
+          <w:color w:val="FF0000"/>
+          <w:sz w:val="32"/>
+          <w:szCs w:val="32"/>
+        </w:rPr>
+      </w:pPr>
+    </w:p>
+    <w:p>
+      <w:pPr>
+        <w:rPr>
+          <w:color w:val="FF0000"/>
+          <w:sz w:val="32"/>
+          <w:szCs w:val="32"/>
+        </w:rPr>
+      </w:pPr>
+    </w:p>
+    <w:p>
+      <w:pPr>
+        <w:rPr>
+          <w:color w:val="FF0000"/>
+          <w:sz w:val="32"/>
+          <w:szCs w:val="32"/>
+        </w:rPr>
+      </w:pPr>
+    </w:p>
+    <w:p>
+      <w:pPr>
+        <w:rPr>
+          <w:color w:val="FF0000"/>
+          <w:sz w:val="32"/>
+          <w:szCs w:val="32"/>
+        </w:rPr>
+      </w:pPr>
+    </w:p>
+    <w:p>
+      <w:pPr>
+        <w:rPr>
+          <w:color w:val="FF0000"/>
+          <w:sz w:val="32"/>
+          <w:szCs w:val="32"/>
+        </w:rPr>
+      </w:pPr>
+    </w:p>
+    <w:p>
+      <w:pPr>
+        <w:rPr>
+          <w:color w:val="FF0000"/>
+          <w:sz w:val="32"/>
+          <w:szCs w:val="32"/>
+        </w:rPr>
+      </w:pPr>
+    </w:p>
+    <w:p>
+      <w:pPr>
+        <w:rPr>
+          <w:color w:val="FF0000"/>
+          <w:sz w:val="36"/>
+          <w:szCs w:val="36"/>
+        </w:rPr>
+      </w:pPr>
+      <w:r>
+        <w:rPr>
+          <w:color w:val="FF0000"/>
+          <w:sz w:val="36"/>
+          <w:szCs w:val="36"/>
+        </w:rPr>
+        <w:lastRenderedPageBreak/>
+        <w:t>Implementazione</w:t>
+      </w:r>
+    </w:p>
+    <w:p>
+      <w:pPr>
+        <w:rPr>
+          <w:color w:val="FF0000"/>
+          <w:sz w:val="32"/>
+          <w:szCs w:val="32"/>
+        </w:rPr>
+      </w:pPr>
+    </w:p>
+    <w:p>
+      <w:pPr>
+        <w:rPr>
+          <w:color w:val="FF0000"/>
+          <w:sz w:val="32"/>
+          <w:szCs w:val="32"/>
+        </w:rPr>
+      </w:pPr>
       <w:r>
         <w:rPr>
           <w:color w:val="FF0000"/>
@@ -11380,8 +11509,1674 @@
         </w:drawing>
       </w:r>
     </w:p>
+    <w:p>
+      <w:pPr>
+        <w:rPr>
+          <w:color w:val="FF0000"/>
+          <w:sz w:val="32"/>
+          <w:szCs w:val="32"/>
+        </w:rPr>
+      </w:pPr>
+    </w:p>
+    <w:p>
+      <w:pPr>
+        <w:rPr>
+          <w:color w:val="FF0000"/>
+          <w:sz w:val="32"/>
+          <w:szCs w:val="32"/>
+        </w:rPr>
+      </w:pPr>
+    </w:p>
+    <w:p>
+      <w:pPr>
+        <w:rPr>
+          <w:color w:val="FF0000"/>
+          <w:sz w:val="32"/>
+          <w:szCs w:val="32"/>
+        </w:rPr>
+      </w:pPr>
+    </w:p>
+    <w:p>
+      <w:pPr>
+        <w:rPr>
+          <w:color w:val="FF0000"/>
+          <w:sz w:val="32"/>
+          <w:szCs w:val="32"/>
+        </w:rPr>
+      </w:pPr>
+    </w:p>
+    <w:p>
+      <w:pPr>
+        <w:rPr>
+          <w:color w:val="FF0000"/>
+          <w:sz w:val="32"/>
+          <w:szCs w:val="32"/>
+        </w:rPr>
+      </w:pPr>
+    </w:p>
+    <w:p>
+      <w:pPr>
+        <w:rPr>
+          <w:color w:val="FF0000"/>
+          <w:sz w:val="32"/>
+          <w:szCs w:val="32"/>
+        </w:rPr>
+      </w:pPr>
+    </w:p>
+    <w:p>
+      <w:pPr>
+        <w:rPr>
+          <w:color w:val="FF0000"/>
+          <w:sz w:val="32"/>
+          <w:szCs w:val="32"/>
+        </w:rPr>
+      </w:pPr>
+    </w:p>
+    <w:p>
+      <w:pPr>
+        <w:rPr>
+          <w:color w:val="FF0000"/>
+          <w:sz w:val="32"/>
+          <w:szCs w:val="32"/>
+        </w:rPr>
+      </w:pPr>
+    </w:p>
+    <w:p>
+      <w:pPr>
+        <w:rPr>
+          <w:color w:val="FF0000"/>
+          <w:sz w:val="32"/>
+          <w:szCs w:val="32"/>
+        </w:rPr>
+      </w:pPr>
+    </w:p>
+    <w:p>
+      <w:pPr>
+        <w:rPr>
+          <w:color w:val="FF0000"/>
+          <w:sz w:val="32"/>
+          <w:szCs w:val="32"/>
+        </w:rPr>
+      </w:pPr>
+    </w:p>
+    <w:p>
+      <w:pPr>
+        <w:rPr>
+          <w:color w:val="FF0000"/>
+          <w:sz w:val="32"/>
+          <w:szCs w:val="32"/>
+        </w:rPr>
+      </w:pPr>
+    </w:p>
+    <w:p>
+      <w:pPr>
+        <w:rPr>
+          <w:color w:val="FF0000"/>
+          <w:sz w:val="32"/>
+          <w:szCs w:val="32"/>
+        </w:rPr>
+      </w:pPr>
+    </w:p>
+    <w:p>
+      <w:pPr>
+        <w:rPr>
+          <w:color w:val="FF0000"/>
+          <w:sz w:val="32"/>
+          <w:szCs w:val="32"/>
+        </w:rPr>
+      </w:pPr>
+    </w:p>
+    <w:p>
+      <w:pPr>
+        <w:rPr>
+          <w:color w:val="FF0000"/>
+          <w:sz w:val="32"/>
+          <w:szCs w:val="32"/>
+        </w:rPr>
+      </w:pPr>
+    </w:p>
+    <w:p>
+      <w:pPr>
+        <w:rPr>
+          <w:color w:val="FF0000"/>
+          <w:sz w:val="32"/>
+          <w:szCs w:val="32"/>
+        </w:rPr>
+      </w:pPr>
+    </w:p>
+    <w:p>
+      <w:pPr>
+        <w:rPr>
+          <w:color w:val="FF0000"/>
+          <w:sz w:val="32"/>
+          <w:szCs w:val="32"/>
+        </w:rPr>
+      </w:pPr>
+    </w:p>
+    <w:p>
+      <w:pPr>
+        <w:rPr>
+          <w:color w:val="FF0000"/>
+          <w:sz w:val="32"/>
+          <w:szCs w:val="32"/>
+        </w:rPr>
+      </w:pPr>
+    </w:p>
+    <w:p>
+      <w:pPr>
+        <w:rPr>
+          <w:color w:val="FF0000"/>
+          <w:sz w:val="32"/>
+          <w:szCs w:val="32"/>
+        </w:rPr>
+      </w:pPr>
+    </w:p>
+    <w:p>
+      <w:pPr>
+        <w:rPr>
+          <w:color w:val="FF0000"/>
+          <w:sz w:val="32"/>
+          <w:szCs w:val="32"/>
+        </w:rPr>
+      </w:pPr>
+    </w:p>
+    <w:p>
+      <w:pPr>
+        <w:rPr>
+          <w:color w:val="FF0000"/>
+          <w:sz w:val="32"/>
+          <w:szCs w:val="32"/>
+        </w:rPr>
+      </w:pPr>
+    </w:p>
+    <w:p>
+      <w:pPr>
+        <w:rPr>
+          <w:color w:val="FF0000"/>
+          <w:sz w:val="32"/>
+          <w:szCs w:val="32"/>
+        </w:rPr>
+      </w:pPr>
+      <w:proofErr w:type="spellStart"/>
+      <w:r>
+        <w:rPr>
+          <w:color w:val="FF0000"/>
+          <w:sz w:val="32"/>
+          <w:szCs w:val="32"/>
+        </w:rPr>
+        <w:lastRenderedPageBreak/>
+        <w:t>Mockup</w:t>
+      </w:r>
+      <w:proofErr w:type="spellEnd"/>
+    </w:p>
+    <w:p>
+      <w:pPr>
+        <w:rPr>
+          <w:color w:val="FF0000"/>
+          <w:sz w:val="32"/>
+          <w:szCs w:val="32"/>
+        </w:rPr>
+      </w:pPr>
+    </w:p>
+    <w:p>
+      <w:pPr>
+        <w:rPr>
+          <w:color w:val="FF0000"/>
+          <w:sz w:val="28"/>
+          <w:szCs w:val="28"/>
+        </w:rPr>
+      </w:pPr>
+      <w:r>
+        <w:rPr>
+          <w:color w:val="FF0000"/>
+          <w:sz w:val="28"/>
+          <w:szCs w:val="28"/>
+        </w:rPr>
+        <w:t>Registrazione</w:t>
+      </w:r>
+    </w:p>
+    <w:p>
+      <w:pPr>
+        <w:rPr>
+          <w:color w:val="FF0000"/>
+          <w:sz w:val="28"/>
+          <w:szCs w:val="28"/>
+        </w:rPr>
+      </w:pPr>
+    </w:p>
+    <w:p>
+      <w:pPr>
+        <w:rPr>
+          <w:color w:val="FF0000"/>
+          <w:sz w:val="32"/>
+          <w:szCs w:val="32"/>
+        </w:rPr>
+      </w:pPr>
+      <w:r>
+        <w:rPr>
+          <w:noProof/>
+          <w:color w:val="FF0000"/>
+          <w:sz w:val="32"/>
+          <w:szCs w:val="32"/>
+        </w:rPr>
+        <w:drawing>
+          <wp:inline distT="0" distB="0" distL="0" distR="0" wp14:anchorId="08824263" wp14:editId="083977FB">
+            <wp:extent cx="4839375" cy="2505425"/>
+            <wp:effectExtent l="0" t="0" r="0" b="9525"/>
+            <wp:docPr id="27" name="Immagine 27" descr="Immagine che contiene testo&#10;&#10;Descrizione generata automaticamente"/>
+            <wp:cNvGraphicFramePr>
+              <a:graphicFrameLocks xmlns:a="http://schemas.openxmlformats.org/drawingml/2006/main" noChangeAspect="1"/>
+            </wp:cNvGraphicFramePr>
+            <a:graphic xmlns:a="http://schemas.openxmlformats.org/drawingml/2006/main">
+              <a:graphicData uri="http://schemas.openxmlformats.org/drawingml/2006/picture">
+                <pic:pic xmlns:pic="http://schemas.openxmlformats.org/drawingml/2006/picture">
+                  <pic:nvPicPr>
+                    <pic:cNvPr id="27" name="Immagine 27" descr="Immagine che contiene testo&#10;&#10;Descrizione generata automaticamente"/>
+                    <pic:cNvPicPr/>
+                  </pic:nvPicPr>
+                  <pic:blipFill>
+                    <a:blip r:embed="rId37"/>
+                    <a:stretch>
+                      <a:fillRect/>
+                    </a:stretch>
+                  </pic:blipFill>
+                  <pic:spPr>
+                    <a:xfrm>
+                      <a:off x="0" y="0"/>
+                      <a:ext cx="4839375" cy="2505425"/>
+                    </a:xfrm>
+                    <a:prstGeom prst="rect">
+                      <a:avLst/>
+                    </a:prstGeom>
+                  </pic:spPr>
+                </pic:pic>
+              </a:graphicData>
+            </a:graphic>
+          </wp:inline>
+        </w:drawing>
+      </w:r>
+    </w:p>
+    <w:p>
+      <w:pPr>
+        <w:rPr>
+          <w:color w:val="FF0000"/>
+          <w:sz w:val="32"/>
+          <w:szCs w:val="32"/>
+        </w:rPr>
+      </w:pPr>
+    </w:p>
+    <w:p>
+      <w:pPr>
+        <w:rPr>
+          <w:color w:val="FF0000"/>
+          <w:sz w:val="32"/>
+          <w:szCs w:val="32"/>
+        </w:rPr>
+      </w:pPr>
+    </w:p>
+    <w:p>
+      <w:pPr>
+        <w:rPr>
+          <w:color w:val="FF0000"/>
+          <w:sz w:val="32"/>
+          <w:szCs w:val="32"/>
+        </w:rPr>
+      </w:pPr>
+    </w:p>
+    <w:p>
+      <w:pPr>
+        <w:rPr>
+          <w:color w:val="FF0000"/>
+          <w:sz w:val="32"/>
+          <w:szCs w:val="32"/>
+        </w:rPr>
+      </w:pPr>
+    </w:p>
+    <w:p>
+      <w:pPr>
+        <w:rPr>
+          <w:color w:val="FF0000"/>
+          <w:sz w:val="32"/>
+          <w:szCs w:val="32"/>
+        </w:rPr>
+      </w:pPr>
+    </w:p>
+    <w:p>
+      <w:pPr>
+        <w:rPr>
+          <w:color w:val="FF0000"/>
+          <w:sz w:val="32"/>
+          <w:szCs w:val="32"/>
+        </w:rPr>
+      </w:pPr>
+    </w:p>
+    <w:p>
+      <w:pPr>
+        <w:rPr>
+          <w:color w:val="FF0000"/>
+          <w:sz w:val="32"/>
+          <w:szCs w:val="32"/>
+        </w:rPr>
+      </w:pPr>
+    </w:p>
+    <w:p>
+      <w:pPr>
+        <w:rPr>
+          <w:color w:val="FF0000"/>
+          <w:sz w:val="32"/>
+          <w:szCs w:val="32"/>
+        </w:rPr>
+      </w:pPr>
+    </w:p>
+    <w:p>
+      <w:pPr>
+        <w:rPr>
+          <w:color w:val="FF0000"/>
+          <w:sz w:val="32"/>
+          <w:szCs w:val="32"/>
+        </w:rPr>
+      </w:pPr>
+    </w:p>
+    <w:p>
+      <w:pPr>
+        <w:rPr>
+          <w:color w:val="FF0000"/>
+          <w:sz w:val="32"/>
+          <w:szCs w:val="32"/>
+        </w:rPr>
+      </w:pPr>
+    </w:p>
+    <w:p>
+      <w:pPr>
+        <w:rPr>
+          <w:color w:val="FF0000"/>
+          <w:sz w:val="32"/>
+          <w:szCs w:val="32"/>
+        </w:rPr>
+      </w:pPr>
+    </w:p>
+    <w:p>
+      <w:pPr>
+        <w:rPr>
+          <w:color w:val="FF0000"/>
+          <w:sz w:val="32"/>
+          <w:szCs w:val="32"/>
+        </w:rPr>
+      </w:pPr>
+    </w:p>
+    <w:p>
+      <w:pPr>
+        <w:rPr>
+          <w:color w:val="FF0000"/>
+          <w:sz w:val="32"/>
+          <w:szCs w:val="32"/>
+        </w:rPr>
+      </w:pPr>
+    </w:p>
+    <w:p>
+      <w:pPr>
+        <w:rPr>
+          <w:color w:val="FF0000"/>
+          <w:sz w:val="32"/>
+          <w:szCs w:val="32"/>
+        </w:rPr>
+      </w:pPr>
+    </w:p>
+    <w:p>
+      <w:pPr>
+        <w:rPr>
+          <w:color w:val="FF0000"/>
+          <w:sz w:val="32"/>
+          <w:szCs w:val="32"/>
+        </w:rPr>
+      </w:pPr>
+    </w:p>
+    <w:p>
+      <w:pPr>
+        <w:rPr>
+          <w:color w:val="FF0000"/>
+          <w:sz w:val="32"/>
+          <w:szCs w:val="32"/>
+        </w:rPr>
+      </w:pPr>
+    </w:p>
+    <w:p>
+      <w:pPr>
+        <w:rPr>
+          <w:color w:val="FF0000"/>
+          <w:sz w:val="32"/>
+          <w:szCs w:val="32"/>
+        </w:rPr>
+      </w:pPr>
+    </w:p>
+    <w:p>
+      <w:pPr>
+        <w:rPr>
+          <w:color w:val="FF0000"/>
+          <w:sz w:val="32"/>
+          <w:szCs w:val="32"/>
+        </w:rPr>
+      </w:pPr>
+    </w:p>
+    <w:p>
+      <w:pPr>
+        <w:rPr>
+          <w:color w:val="FF0000"/>
+          <w:sz w:val="28"/>
+          <w:szCs w:val="28"/>
+        </w:rPr>
+      </w:pPr>
+      <w:r>
+        <w:rPr>
+          <w:color w:val="FF0000"/>
+          <w:sz w:val="28"/>
+          <w:szCs w:val="28"/>
+        </w:rPr>
+        <w:lastRenderedPageBreak/>
+        <w:t>Master</w:t>
+      </w:r>
+    </w:p>
+    <w:p>
+      <w:pPr>
+        <w:rPr>
+          <w:color w:val="FF0000"/>
+          <w:sz w:val="32"/>
+          <w:szCs w:val="32"/>
+        </w:rPr>
+      </w:pPr>
+    </w:p>
+    <w:p>
+      <w:pPr>
+        <w:rPr>
+          <w:color w:val="FF0000"/>
+          <w:sz w:val="32"/>
+          <w:szCs w:val="32"/>
+        </w:rPr>
+      </w:pPr>
+      <w:r>
+        <w:rPr>
+          <w:noProof/>
+          <w:color w:val="FF0000"/>
+          <w:sz w:val="32"/>
+          <w:szCs w:val="32"/>
+        </w:rPr>
+        <w:drawing>
+          <wp:inline distT="0" distB="0" distL="0" distR="0" wp14:anchorId="11864FAE" wp14:editId="295ED62B">
+            <wp:extent cx="5494020" cy="4253926"/>
+            <wp:effectExtent l="0" t="0" r="0" b="0"/>
+            <wp:docPr id="28" name="Immagine 28" descr="Immagine che contiene tavolo&#10;&#10;Descrizione generata automaticamente"/>
+            <wp:cNvGraphicFramePr>
+              <a:graphicFrameLocks xmlns:a="http://schemas.openxmlformats.org/drawingml/2006/main" noChangeAspect="1"/>
+            </wp:cNvGraphicFramePr>
+            <a:graphic xmlns:a="http://schemas.openxmlformats.org/drawingml/2006/main">
+              <a:graphicData uri="http://schemas.openxmlformats.org/drawingml/2006/picture">
+                <pic:pic xmlns:pic="http://schemas.openxmlformats.org/drawingml/2006/picture">
+                  <pic:nvPicPr>
+                    <pic:cNvPr id="28" name="Immagine 28" descr="Immagine che contiene tavolo&#10;&#10;Descrizione generata automaticamente"/>
+                    <pic:cNvPicPr/>
+                  </pic:nvPicPr>
+                  <pic:blipFill>
+                    <a:blip r:embed="rId38"/>
+                    <a:stretch>
+                      <a:fillRect/>
+                    </a:stretch>
+                  </pic:blipFill>
+                  <pic:spPr>
+                    <a:xfrm>
+                      <a:off x="0" y="0"/>
+                      <a:ext cx="5494020" cy="4253926"/>
+                    </a:xfrm>
+                    <a:prstGeom prst="rect">
+                      <a:avLst/>
+                    </a:prstGeom>
+                  </pic:spPr>
+                </pic:pic>
+              </a:graphicData>
+            </a:graphic>
+          </wp:inline>
+        </w:drawing>
+      </w:r>
+    </w:p>
+    <w:p>
+      <w:pPr>
+        <w:rPr>
+          <w:color w:val="FF0000"/>
+          <w:sz w:val="32"/>
+          <w:szCs w:val="32"/>
+        </w:rPr>
+      </w:pPr>
+    </w:p>
+    <w:p>
+      <w:pPr>
+        <w:rPr>
+          <w:color w:val="FF0000"/>
+          <w:sz w:val="32"/>
+          <w:szCs w:val="32"/>
+        </w:rPr>
+      </w:pPr>
+    </w:p>
+    <w:p>
+      <w:pPr>
+        <w:rPr>
+          <w:color w:val="FF0000"/>
+          <w:sz w:val="32"/>
+          <w:szCs w:val="32"/>
+        </w:rPr>
+      </w:pPr>
+    </w:p>
+    <w:p>
+      <w:pPr>
+        <w:rPr>
+          <w:color w:val="FF0000"/>
+          <w:sz w:val="32"/>
+          <w:szCs w:val="32"/>
+        </w:rPr>
+      </w:pPr>
+    </w:p>
+    <w:p>
+      <w:pPr>
+        <w:rPr>
+          <w:color w:val="FF0000"/>
+          <w:sz w:val="32"/>
+          <w:szCs w:val="32"/>
+        </w:rPr>
+      </w:pPr>
+    </w:p>
+    <w:p>
+      <w:pPr>
+        <w:rPr>
+          <w:color w:val="FF0000"/>
+          <w:sz w:val="32"/>
+          <w:szCs w:val="32"/>
+        </w:rPr>
+      </w:pPr>
+    </w:p>
+    <w:p>
+      <w:pPr>
+        <w:rPr>
+          <w:color w:val="FF0000"/>
+          <w:sz w:val="32"/>
+          <w:szCs w:val="32"/>
+        </w:rPr>
+      </w:pPr>
+    </w:p>
+    <w:p>
+      <w:pPr>
+        <w:rPr>
+          <w:color w:val="FF0000"/>
+          <w:sz w:val="32"/>
+          <w:szCs w:val="32"/>
+        </w:rPr>
+      </w:pPr>
+    </w:p>
+    <w:p>
+      <w:pPr>
+        <w:rPr>
+          <w:color w:val="FF0000"/>
+          <w:sz w:val="32"/>
+          <w:szCs w:val="32"/>
+        </w:rPr>
+      </w:pPr>
+    </w:p>
+    <w:p>
+      <w:pPr>
+        <w:rPr>
+          <w:color w:val="FF0000"/>
+          <w:sz w:val="32"/>
+          <w:szCs w:val="32"/>
+        </w:rPr>
+      </w:pPr>
+    </w:p>
+    <w:p>
+      <w:pPr>
+        <w:rPr>
+          <w:color w:val="FF0000"/>
+          <w:sz w:val="32"/>
+          <w:szCs w:val="32"/>
+        </w:rPr>
+      </w:pPr>
+    </w:p>
+    <w:p>
+      <w:pPr>
+        <w:rPr>
+          <w:color w:val="FF0000"/>
+          <w:sz w:val="32"/>
+          <w:szCs w:val="32"/>
+        </w:rPr>
+      </w:pPr>
+    </w:p>
+    <w:p>
+      <w:pPr>
+        <w:rPr>
+          <w:color w:val="FF0000"/>
+          <w:sz w:val="32"/>
+          <w:szCs w:val="32"/>
+        </w:rPr>
+      </w:pPr>
+    </w:p>
+    <w:p>
+      <w:pPr>
+        <w:rPr>
+          <w:color w:val="FF0000"/>
+          <w:sz w:val="32"/>
+          <w:szCs w:val="32"/>
+        </w:rPr>
+      </w:pPr>
+    </w:p>
+    <w:p>
+      <w:pPr>
+        <w:rPr>
+          <w:color w:val="FF0000"/>
+          <w:sz w:val="28"/>
+          <w:szCs w:val="28"/>
+        </w:rPr>
+      </w:pPr>
+      <w:r>
+        <w:rPr>
+          <w:color w:val="FF0000"/>
+          <w:sz w:val="28"/>
+          <w:szCs w:val="28"/>
+        </w:rPr>
+        <w:lastRenderedPageBreak/>
+        <w:t>Ca</w:t>
+      </w:r>
+      <w:r>
+        <w:rPr>
+          <w:color w:val="FF0000"/>
+          <w:sz w:val="28"/>
+          <w:szCs w:val="28"/>
+        </w:rPr>
+        <w:t>mbio Credenziali</w:t>
+      </w:r>
+    </w:p>
+    <w:p>
+      <w:pPr>
+        <w:rPr>
+          <w:color w:val="FF0000"/>
+          <w:sz w:val="28"/>
+          <w:szCs w:val="28"/>
+        </w:rPr>
+      </w:pPr>
+    </w:p>
+    <w:p>
+      <w:pPr>
+        <w:rPr>
+          <w:color w:val="FF0000"/>
+          <w:sz w:val="28"/>
+          <w:szCs w:val="28"/>
+        </w:rPr>
+      </w:pPr>
+      <w:r>
+        <w:rPr>
+          <w:noProof/>
+          <w:color w:val="FF0000"/>
+          <w:sz w:val="28"/>
+          <w:szCs w:val="28"/>
+        </w:rPr>
+        <w:drawing>
+          <wp:inline distT="0" distB="0" distL="0" distR="0" wp14:anchorId="41B4D1FB" wp14:editId="50E86106">
+            <wp:extent cx="5620534" cy="4029637"/>
+            <wp:effectExtent l="0" t="0" r="0" b="9525"/>
+            <wp:docPr id="29" name="Immagine 29" descr="Immagine che contiene testo&#10;&#10;Descrizione generata automaticamente"/>
+            <wp:cNvGraphicFramePr>
+              <a:graphicFrameLocks xmlns:a="http://schemas.openxmlformats.org/drawingml/2006/main" noChangeAspect="1"/>
+            </wp:cNvGraphicFramePr>
+            <a:graphic xmlns:a="http://schemas.openxmlformats.org/drawingml/2006/main">
+              <a:graphicData uri="http://schemas.openxmlformats.org/drawingml/2006/picture">
+                <pic:pic xmlns:pic="http://schemas.openxmlformats.org/drawingml/2006/picture">
+                  <pic:nvPicPr>
+                    <pic:cNvPr id="29" name="Immagine 29" descr="Immagine che contiene testo&#10;&#10;Descrizione generata automaticamente"/>
+                    <pic:cNvPicPr/>
+                  </pic:nvPicPr>
+                  <pic:blipFill>
+                    <a:blip r:embed="rId39"/>
+                    <a:stretch>
+                      <a:fillRect/>
+                    </a:stretch>
+                  </pic:blipFill>
+                  <pic:spPr>
+                    <a:xfrm>
+                      <a:off x="0" y="0"/>
+                      <a:ext cx="5620534" cy="4029637"/>
+                    </a:xfrm>
+                    <a:prstGeom prst="rect">
+                      <a:avLst/>
+                    </a:prstGeom>
+                  </pic:spPr>
+                </pic:pic>
+              </a:graphicData>
+            </a:graphic>
+          </wp:inline>
+        </w:drawing>
+      </w:r>
+    </w:p>
+    <w:p>
+      <w:pPr>
+        <w:rPr>
+          <w:color w:val="FF0000"/>
+          <w:sz w:val="28"/>
+          <w:szCs w:val="28"/>
+        </w:rPr>
+      </w:pPr>
+    </w:p>
+    <w:p>
+      <w:pPr>
+        <w:rPr>
+          <w:color w:val="FF0000"/>
+          <w:sz w:val="28"/>
+          <w:szCs w:val="28"/>
+        </w:rPr>
+      </w:pPr>
+    </w:p>
+    <w:p>
+      <w:pPr>
+        <w:rPr>
+          <w:color w:val="FF0000"/>
+          <w:sz w:val="28"/>
+          <w:szCs w:val="28"/>
+        </w:rPr>
+      </w:pPr>
+    </w:p>
+    <w:p>
+      <w:pPr>
+        <w:rPr>
+          <w:color w:val="FF0000"/>
+          <w:sz w:val="28"/>
+          <w:szCs w:val="28"/>
+        </w:rPr>
+      </w:pPr>
+    </w:p>
+    <w:p>
+      <w:pPr>
+        <w:rPr>
+          <w:color w:val="FF0000"/>
+          <w:sz w:val="28"/>
+          <w:szCs w:val="28"/>
+        </w:rPr>
+      </w:pPr>
+    </w:p>
+    <w:p>
+      <w:pPr>
+        <w:rPr>
+          <w:color w:val="FF0000"/>
+          <w:sz w:val="28"/>
+          <w:szCs w:val="28"/>
+        </w:rPr>
+      </w:pPr>
+    </w:p>
+    <w:p>
+      <w:pPr>
+        <w:rPr>
+          <w:color w:val="FF0000"/>
+          <w:sz w:val="28"/>
+          <w:szCs w:val="28"/>
+        </w:rPr>
+      </w:pPr>
+    </w:p>
+    <w:p>
+      <w:pPr>
+        <w:rPr>
+          <w:color w:val="FF0000"/>
+          <w:sz w:val="28"/>
+          <w:szCs w:val="28"/>
+        </w:rPr>
+      </w:pPr>
+    </w:p>
+    <w:p>
+      <w:pPr>
+        <w:rPr>
+          <w:color w:val="FF0000"/>
+          <w:sz w:val="28"/>
+          <w:szCs w:val="28"/>
+        </w:rPr>
+      </w:pPr>
+    </w:p>
+    <w:p>
+      <w:pPr>
+        <w:rPr>
+          <w:color w:val="FF0000"/>
+          <w:sz w:val="28"/>
+          <w:szCs w:val="28"/>
+        </w:rPr>
+      </w:pPr>
+    </w:p>
+    <w:p>
+      <w:pPr>
+        <w:rPr>
+          <w:color w:val="FF0000"/>
+          <w:sz w:val="28"/>
+          <w:szCs w:val="28"/>
+        </w:rPr>
+      </w:pPr>
+    </w:p>
+    <w:p>
+      <w:pPr>
+        <w:rPr>
+          <w:color w:val="FF0000"/>
+          <w:sz w:val="28"/>
+          <w:szCs w:val="28"/>
+        </w:rPr>
+      </w:pPr>
+    </w:p>
+    <w:p>
+      <w:pPr>
+        <w:rPr>
+          <w:color w:val="FF0000"/>
+          <w:sz w:val="28"/>
+          <w:szCs w:val="28"/>
+        </w:rPr>
+      </w:pPr>
+    </w:p>
+    <w:p>
+      <w:pPr>
+        <w:rPr>
+          <w:color w:val="FF0000"/>
+          <w:sz w:val="28"/>
+          <w:szCs w:val="28"/>
+        </w:rPr>
+      </w:pPr>
+    </w:p>
+    <w:p>
+      <w:pPr>
+        <w:rPr>
+          <w:color w:val="FF0000"/>
+          <w:sz w:val="28"/>
+          <w:szCs w:val="28"/>
+        </w:rPr>
+      </w:pPr>
+    </w:p>
+    <w:p>
+      <w:pPr>
+        <w:rPr>
+          <w:color w:val="FF0000"/>
+          <w:sz w:val="28"/>
+          <w:szCs w:val="28"/>
+        </w:rPr>
+      </w:pPr>
+    </w:p>
+    <w:p>
+      <w:pPr>
+        <w:rPr>
+          <w:color w:val="FF0000"/>
+          <w:sz w:val="28"/>
+          <w:szCs w:val="28"/>
+        </w:rPr>
+      </w:pPr>
+    </w:p>
+    <w:p>
+      <w:pPr>
+        <w:rPr>
+          <w:color w:val="FF0000"/>
+          <w:sz w:val="28"/>
+          <w:szCs w:val="28"/>
+        </w:rPr>
+      </w:pPr>
+      <w:r>
+        <w:rPr>
+          <w:color w:val="FF0000"/>
+          <w:sz w:val="28"/>
+          <w:szCs w:val="28"/>
+        </w:rPr>
+        <w:lastRenderedPageBreak/>
+        <w:t>Crea Scheda</w:t>
+      </w:r>
+    </w:p>
+    <w:p>
+      <w:pPr>
+        <w:rPr>
+          <w:color w:val="FF0000"/>
+          <w:sz w:val="28"/>
+          <w:szCs w:val="28"/>
+        </w:rPr>
+      </w:pPr>
+    </w:p>
+    <w:p>
+      <w:pPr>
+        <w:rPr>
+          <w:color w:val="FF0000"/>
+          <w:sz w:val="28"/>
+          <w:szCs w:val="28"/>
+        </w:rPr>
+      </w:pPr>
+      <w:r>
+        <w:rPr>
+          <w:noProof/>
+          <w:color w:val="FF0000"/>
+          <w:sz w:val="28"/>
+          <w:szCs w:val="28"/>
+        </w:rPr>
+        <w:drawing>
+          <wp:inline distT="0" distB="0" distL="0" distR="0" wp14:anchorId="44FFBA01" wp14:editId="794745A5">
+            <wp:extent cx="5733415" cy="7474585"/>
+            <wp:effectExtent l="0" t="0" r="635" b="0"/>
+            <wp:docPr id="30" name="Immagine 30" descr="Immagine che contiene testo&#10;&#10;Descrizione generata automaticamente"/>
+            <wp:cNvGraphicFramePr>
+              <a:graphicFrameLocks xmlns:a="http://schemas.openxmlformats.org/drawingml/2006/main" noChangeAspect="1"/>
+            </wp:cNvGraphicFramePr>
+            <a:graphic xmlns:a="http://schemas.openxmlformats.org/drawingml/2006/main">
+              <a:graphicData uri="http://schemas.openxmlformats.org/drawingml/2006/picture">
+                <pic:pic xmlns:pic="http://schemas.openxmlformats.org/drawingml/2006/picture">
+                  <pic:nvPicPr>
+                    <pic:cNvPr id="30" name="Immagine 30" descr="Immagine che contiene testo&#10;&#10;Descrizione generata automaticamente"/>
+                    <pic:cNvPicPr/>
+                  </pic:nvPicPr>
+                  <pic:blipFill>
+                    <a:blip r:embed="rId40"/>
+                    <a:stretch>
+                      <a:fillRect/>
+                    </a:stretch>
+                  </pic:blipFill>
+                  <pic:spPr>
+                    <a:xfrm>
+                      <a:off x="0" y="0"/>
+                      <a:ext cx="5733415" cy="7474585"/>
+                    </a:xfrm>
+                    <a:prstGeom prst="rect">
+                      <a:avLst/>
+                    </a:prstGeom>
+                  </pic:spPr>
+                </pic:pic>
+              </a:graphicData>
+            </a:graphic>
+          </wp:inline>
+        </w:drawing>
+      </w:r>
+    </w:p>
+    <w:p>
+      <w:pPr>
+        <w:rPr>
+          <w:color w:val="FF0000"/>
+          <w:sz w:val="28"/>
+          <w:szCs w:val="28"/>
+        </w:rPr>
+      </w:pPr>
+    </w:p>
+    <w:p>
+      <w:pPr>
+        <w:rPr>
+          <w:color w:val="FF0000"/>
+          <w:sz w:val="28"/>
+          <w:szCs w:val="28"/>
+        </w:rPr>
+      </w:pPr>
+    </w:p>
+    <w:p>
+      <w:pPr>
+        <w:rPr>
+          <w:color w:val="FF0000"/>
+          <w:sz w:val="28"/>
+          <w:szCs w:val="28"/>
+        </w:rPr>
+      </w:pPr>
+      <w:r>
+        <w:rPr>
+          <w:color w:val="FF0000"/>
+          <w:sz w:val="28"/>
+          <w:szCs w:val="28"/>
+        </w:rPr>
+        <w:lastRenderedPageBreak/>
+        <w:t>Tira dado</w:t>
+      </w:r>
+    </w:p>
+    <w:p>
+      <w:pPr>
+        <w:rPr>
+          <w:color w:val="FF0000"/>
+          <w:sz w:val="28"/>
+          <w:szCs w:val="28"/>
+        </w:rPr>
+      </w:pPr>
+    </w:p>
+    <w:p>
+      <w:pPr>
+        <w:rPr>
+          <w:color w:val="FF0000"/>
+          <w:sz w:val="28"/>
+          <w:szCs w:val="28"/>
+        </w:rPr>
+      </w:pPr>
+      <w:r>
+        <w:rPr>
+          <w:color w:val="FF0000"/>
+          <w:sz w:val="28"/>
+          <w:szCs w:val="28"/>
+        </w:rPr>
+        <w:drawing>
+          <wp:inline distT="0" distB="0" distL="0" distR="0" wp14:anchorId="3D61F594" wp14:editId="721710D8">
+            <wp:extent cx="4115374" cy="3810532"/>
+            <wp:effectExtent l="0" t="0" r="0" b="0"/>
+            <wp:docPr id="37" name="Immagine 37" descr="Immagine che contiene testo&#10;&#10;Descrizione generata automaticamente"/>
+            <wp:cNvGraphicFramePr>
+              <a:graphicFrameLocks xmlns:a="http://schemas.openxmlformats.org/drawingml/2006/main" noChangeAspect="1"/>
+            </wp:cNvGraphicFramePr>
+            <a:graphic xmlns:a="http://schemas.openxmlformats.org/drawingml/2006/main">
+              <a:graphicData uri="http://schemas.openxmlformats.org/drawingml/2006/picture">
+                <pic:pic xmlns:pic="http://schemas.openxmlformats.org/drawingml/2006/picture">
+                  <pic:nvPicPr>
+                    <pic:cNvPr id="37" name="Immagine 37" descr="Immagine che contiene testo&#10;&#10;Descrizione generata automaticamente"/>
+                    <pic:cNvPicPr/>
+                  </pic:nvPicPr>
+                  <pic:blipFill>
+                    <a:blip r:embed="rId41"/>
+                    <a:stretch>
+                      <a:fillRect/>
+                    </a:stretch>
+                  </pic:blipFill>
+                  <pic:spPr>
+                    <a:xfrm>
+                      <a:off x="0" y="0"/>
+                      <a:ext cx="4115374" cy="3810532"/>
+                    </a:xfrm>
+                    <a:prstGeom prst="rect">
+                      <a:avLst/>
+                    </a:prstGeom>
+                  </pic:spPr>
+                </pic:pic>
+              </a:graphicData>
+            </a:graphic>
+          </wp:inline>
+        </w:drawing>
+      </w:r>
+    </w:p>
+    <w:p>
+      <w:pPr>
+        <w:rPr>
+          <w:color w:val="FF0000"/>
+          <w:sz w:val="28"/>
+          <w:szCs w:val="28"/>
+        </w:rPr>
+      </w:pPr>
+    </w:p>
+    <w:p>
+      <w:pPr>
+        <w:rPr>
+          <w:color w:val="FF0000"/>
+          <w:sz w:val="28"/>
+          <w:szCs w:val="28"/>
+        </w:rPr>
+      </w:pPr>
+    </w:p>
+    <w:p>
+      <w:pPr>
+        <w:rPr>
+          <w:color w:val="FF0000"/>
+          <w:sz w:val="28"/>
+          <w:szCs w:val="28"/>
+        </w:rPr>
+      </w:pPr>
+      <w:r>
+        <w:rPr>
+          <w:color w:val="FF0000"/>
+          <w:sz w:val="28"/>
+          <w:szCs w:val="28"/>
+        </w:rPr>
+        <w:t>Note</w:t>
+      </w:r>
+    </w:p>
+    <w:p>
+      <w:pPr>
+        <w:rPr>
+          <w:color w:val="FF0000"/>
+          <w:sz w:val="28"/>
+          <w:szCs w:val="28"/>
+        </w:rPr>
+      </w:pPr>
+    </w:p>
+    <w:p>
+      <w:pPr>
+        <w:rPr>
+          <w:color w:val="FF0000"/>
+          <w:sz w:val="28"/>
+          <w:szCs w:val="28"/>
+        </w:rPr>
+      </w:pPr>
+      <w:r>
+        <w:rPr>
+          <w:color w:val="FF0000"/>
+          <w:sz w:val="28"/>
+          <w:szCs w:val="28"/>
+        </w:rPr>
+        <w:drawing>
+          <wp:inline distT="0" distB="0" distL="0" distR="0" wp14:anchorId="3E25F200" wp14:editId="11D1DFA0">
+            <wp:extent cx="4572000" cy="3287232"/>
+            <wp:effectExtent l="0" t="0" r="0" b="8890"/>
+            <wp:docPr id="31" name="Immagine 31" descr="Immagine che contiene testo&#10;&#10;Descrizione generata automaticamente"/>
+            <wp:cNvGraphicFramePr>
+              <a:graphicFrameLocks xmlns:a="http://schemas.openxmlformats.org/drawingml/2006/main" noChangeAspect="1"/>
+            </wp:cNvGraphicFramePr>
+            <a:graphic xmlns:a="http://schemas.openxmlformats.org/drawingml/2006/main">
+              <a:graphicData uri="http://schemas.openxmlformats.org/drawingml/2006/picture">
+                <pic:pic xmlns:pic="http://schemas.openxmlformats.org/drawingml/2006/picture">
+                  <pic:nvPicPr>
+                    <pic:cNvPr id="31" name="Immagine 31" descr="Immagine che contiene testo&#10;&#10;Descrizione generata automaticamente"/>
+                    <pic:cNvPicPr/>
+                  </pic:nvPicPr>
+                  <pic:blipFill>
+                    <a:blip r:embed="rId42"/>
+                    <a:stretch>
+                      <a:fillRect/>
+                    </a:stretch>
+                  </pic:blipFill>
+                  <pic:spPr>
+                    <a:xfrm>
+                      <a:off x="0" y="0"/>
+                      <a:ext cx="4575607" cy="3289825"/>
+                    </a:xfrm>
+                    <a:prstGeom prst="rect">
+                      <a:avLst/>
+                    </a:prstGeom>
+                  </pic:spPr>
+                </pic:pic>
+              </a:graphicData>
+            </a:graphic>
+          </wp:inline>
+        </w:drawing>
+      </w:r>
+    </w:p>
+    <w:p>
+      <w:pPr>
+        <w:rPr>
+          <w:color w:val="FF0000"/>
+          <w:sz w:val="28"/>
+          <w:szCs w:val="28"/>
+        </w:rPr>
+      </w:pPr>
+      <w:r>
+        <w:rPr>
+          <w:color w:val="FF0000"/>
+          <w:sz w:val="28"/>
+          <w:szCs w:val="28"/>
+        </w:rPr>
+        <w:lastRenderedPageBreak/>
+        <w:t>Visualizza Appunto</w:t>
+      </w:r>
+    </w:p>
+    <w:p>
+      <w:pPr>
+        <w:rPr>
+          <w:color w:val="FF0000"/>
+          <w:sz w:val="28"/>
+          <w:szCs w:val="28"/>
+        </w:rPr>
+      </w:pPr>
+    </w:p>
+    <w:p>
+      <w:pPr>
+        <w:rPr>
+          <w:color w:val="FF0000"/>
+          <w:sz w:val="28"/>
+          <w:szCs w:val="28"/>
+        </w:rPr>
+      </w:pPr>
+      <w:r>
+        <w:rPr>
+          <w:color w:val="FF0000"/>
+          <w:sz w:val="28"/>
+          <w:szCs w:val="28"/>
+        </w:rPr>
+        <w:drawing>
+          <wp:inline distT="0" distB="0" distL="0" distR="0" wp14:anchorId="1168DF03" wp14:editId="7F403972">
+            <wp:extent cx="5020376" cy="7602011"/>
+            <wp:effectExtent l="0" t="0" r="8890" b="0"/>
+            <wp:docPr id="43" name="Immagine 43"/>
+            <wp:cNvGraphicFramePr>
+              <a:graphicFrameLocks xmlns:a="http://schemas.openxmlformats.org/drawingml/2006/main" noChangeAspect="1"/>
+            </wp:cNvGraphicFramePr>
+            <a:graphic xmlns:a="http://schemas.openxmlformats.org/drawingml/2006/main">
+              <a:graphicData uri="http://schemas.openxmlformats.org/drawingml/2006/picture">
+                <pic:pic xmlns:pic="http://schemas.openxmlformats.org/drawingml/2006/picture">
+                  <pic:nvPicPr>
+                    <pic:cNvPr id="1" name=""/>
+                    <pic:cNvPicPr/>
+                  </pic:nvPicPr>
+                  <pic:blipFill>
+                    <a:blip r:embed="rId43"/>
+                    <a:stretch>
+                      <a:fillRect/>
+                    </a:stretch>
+                  </pic:blipFill>
+                  <pic:spPr>
+                    <a:xfrm>
+                      <a:off x="0" y="0"/>
+                      <a:ext cx="5020376" cy="7602011"/>
+                    </a:xfrm>
+                    <a:prstGeom prst="rect">
+                      <a:avLst/>
+                    </a:prstGeom>
+                  </pic:spPr>
+                </pic:pic>
+              </a:graphicData>
+            </a:graphic>
+          </wp:inline>
+        </w:drawing>
+      </w:r>
+    </w:p>
+    <w:p>
+      <w:r>
+        <w:t>(è Alessandro III)</w:t>
+      </w:r>
+    </w:p>
+    <w:p>
+      <w:pPr>
+        <w:rPr>
+          <w:color w:val="FF0000"/>
+          <w:sz w:val="28"/>
+          <w:szCs w:val="28"/>
+        </w:rPr>
+      </w:pPr>
+    </w:p>
+    <w:p>
+      <w:pPr>
+        <w:rPr>
+          <w:color w:val="FF0000"/>
+          <w:sz w:val="28"/>
+          <w:szCs w:val="28"/>
+        </w:rPr>
+      </w:pPr>
+      <w:r>
+        <w:rPr>
+          <w:color w:val="FF0000"/>
+          <w:sz w:val="28"/>
+          <w:szCs w:val="28"/>
+        </w:rPr>
+        <w:lastRenderedPageBreak/>
+        <w:t>Contatore</w:t>
+      </w:r>
+    </w:p>
+    <w:p>
+      <w:pPr>
+        <w:rPr>
+          <w:color w:val="FF0000"/>
+          <w:sz w:val="28"/>
+          <w:szCs w:val="28"/>
+        </w:rPr>
+      </w:pPr>
+    </w:p>
+    <w:p>
+      <w:pPr>
+        <w:rPr>
+          <w:color w:val="FF0000"/>
+          <w:sz w:val="28"/>
+          <w:szCs w:val="28"/>
+        </w:rPr>
+      </w:pPr>
+      <w:r>
+        <w:rPr>
+          <w:noProof/>
+          <w:color w:val="FF0000"/>
+          <w:sz w:val="28"/>
+          <w:szCs w:val="28"/>
+        </w:rPr>
+        <w:drawing>
+          <wp:inline distT="0" distB="0" distL="0" distR="0" wp14:anchorId="4E12B159" wp14:editId="3E2A9526">
+            <wp:extent cx="5687219" cy="3810532"/>
+            <wp:effectExtent l="0" t="0" r="8890" b="0"/>
+            <wp:docPr id="35" name="Immagine 35"/>
+            <wp:cNvGraphicFramePr>
+              <a:graphicFrameLocks xmlns:a="http://schemas.openxmlformats.org/drawingml/2006/main" noChangeAspect="1"/>
+            </wp:cNvGraphicFramePr>
+            <a:graphic xmlns:a="http://schemas.openxmlformats.org/drawingml/2006/main">
+              <a:graphicData uri="http://schemas.openxmlformats.org/drawingml/2006/picture">
+                <pic:pic xmlns:pic="http://schemas.openxmlformats.org/drawingml/2006/picture">
+                  <pic:nvPicPr>
+                    <pic:cNvPr id="1" name=""/>
+                    <pic:cNvPicPr/>
+                  </pic:nvPicPr>
+                  <pic:blipFill>
+                    <a:blip r:embed="rId44"/>
+                    <a:stretch>
+                      <a:fillRect/>
+                    </a:stretch>
+                  </pic:blipFill>
+                  <pic:spPr>
+                    <a:xfrm>
+                      <a:off x="0" y="0"/>
+                      <a:ext cx="5687219" cy="3810532"/>
+                    </a:xfrm>
+                    <a:prstGeom prst="rect">
+                      <a:avLst/>
+                    </a:prstGeom>
+                  </pic:spPr>
+                </pic:pic>
+              </a:graphicData>
+            </a:graphic>
+          </wp:inline>
+        </w:drawing>
+      </w:r>
+    </w:p>
+    <w:p>
+      <w:pPr>
+        <w:rPr>
+          <w:color w:val="FF0000"/>
+          <w:sz w:val="28"/>
+          <w:szCs w:val="28"/>
+        </w:rPr>
+      </w:pPr>
+    </w:p>
+    <w:p>
+      <w:pPr>
+        <w:rPr>
+          <w:color w:val="FF0000"/>
+          <w:sz w:val="28"/>
+          <w:szCs w:val="28"/>
+        </w:rPr>
+      </w:pPr>
+    </w:p>
+    <w:p>
+      <w:pPr>
+        <w:rPr>
+          <w:color w:val="FF0000"/>
+          <w:sz w:val="28"/>
+          <w:szCs w:val="28"/>
+        </w:rPr>
+      </w:pPr>
+    </w:p>
+    <w:p>
+      <w:pPr>
+        <w:rPr>
+          <w:color w:val="FF0000"/>
+          <w:sz w:val="28"/>
+          <w:szCs w:val="28"/>
+        </w:rPr>
+      </w:pPr>
+    </w:p>
+    <w:p>
+      <w:pPr>
+        <w:rPr>
+          <w:color w:val="FF0000"/>
+          <w:sz w:val="28"/>
+          <w:szCs w:val="28"/>
+        </w:rPr>
+      </w:pPr>
+    </w:p>
+    <w:p>
+      <w:pPr>
+        <w:rPr>
+          <w:color w:val="FF0000"/>
+          <w:sz w:val="28"/>
+          <w:szCs w:val="28"/>
+        </w:rPr>
+      </w:pPr>
+    </w:p>
+    <w:p>
+      <w:pPr>
+        <w:rPr>
+          <w:color w:val="FF0000"/>
+          <w:sz w:val="28"/>
+          <w:szCs w:val="28"/>
+        </w:rPr>
+      </w:pPr>
+    </w:p>
+    <w:p>
+      <w:pPr>
+        <w:rPr>
+          <w:color w:val="FF0000"/>
+          <w:sz w:val="28"/>
+          <w:szCs w:val="28"/>
+        </w:rPr>
+      </w:pPr>
+    </w:p>
+    <w:p>
+      <w:pPr>
+        <w:rPr>
+          <w:color w:val="FF0000"/>
+          <w:sz w:val="28"/>
+          <w:szCs w:val="28"/>
+        </w:rPr>
+      </w:pPr>
+    </w:p>
+    <w:p>
+      <w:pPr>
+        <w:rPr>
+          <w:color w:val="FF0000"/>
+          <w:sz w:val="28"/>
+          <w:szCs w:val="28"/>
+        </w:rPr>
+      </w:pPr>
+    </w:p>
+    <w:p>
+      <w:pPr>
+        <w:rPr>
+          <w:color w:val="FF0000"/>
+          <w:sz w:val="28"/>
+          <w:szCs w:val="28"/>
+        </w:rPr>
+      </w:pPr>
+    </w:p>
+    <w:p>
+      <w:pPr>
+        <w:rPr>
+          <w:color w:val="FF0000"/>
+          <w:sz w:val="28"/>
+          <w:szCs w:val="28"/>
+        </w:rPr>
+      </w:pPr>
+    </w:p>
+    <w:p>
+      <w:pPr>
+        <w:rPr>
+          <w:color w:val="FF0000"/>
+          <w:sz w:val="28"/>
+          <w:szCs w:val="28"/>
+        </w:rPr>
+      </w:pPr>
+    </w:p>
+    <w:p>
+      <w:pPr>
+        <w:rPr>
+          <w:color w:val="FF0000"/>
+          <w:sz w:val="28"/>
+          <w:szCs w:val="28"/>
+        </w:rPr>
+      </w:pPr>
+    </w:p>
+    <w:p>
+      <w:pPr>
+        <w:rPr>
+          <w:color w:val="FF0000"/>
+          <w:sz w:val="28"/>
+          <w:szCs w:val="28"/>
+        </w:rPr>
+      </w:pPr>
+    </w:p>
+    <w:p>
+      <w:pPr>
+        <w:rPr>
+          <w:color w:val="FF0000"/>
+          <w:sz w:val="28"/>
+          <w:szCs w:val="28"/>
+        </w:rPr>
+      </w:pPr>
+    </w:p>
+    <w:p>
+      <w:pPr>
+        <w:rPr>
+          <w:color w:val="FF0000"/>
+          <w:sz w:val="28"/>
+          <w:szCs w:val="28"/>
+        </w:rPr>
+      </w:pPr>
+    </w:p>
+    <w:p>
+      <w:pPr>
+        <w:rPr>
+          <w:color w:val="FF0000"/>
+          <w:sz w:val="28"/>
+          <w:szCs w:val="28"/>
+        </w:rPr>
+      </w:pPr>
+    </w:p>
+    <w:p>
+      <w:pPr>
+        <w:rPr>
+          <w:color w:val="FF0000"/>
+          <w:sz w:val="28"/>
+          <w:szCs w:val="28"/>
+        </w:rPr>
+      </w:pPr>
+      <w:r>
+        <w:rPr>
+          <w:color w:val="FF0000"/>
+          <w:sz w:val="28"/>
+          <w:szCs w:val="28"/>
+        </w:rPr>
+        <w:lastRenderedPageBreak/>
+        <w:t>Statistiche</w:t>
+      </w:r>
+    </w:p>
+    <w:p>
+      <w:pPr>
+        <w:rPr>
+          <w:color w:val="FF0000"/>
+          <w:sz w:val="28"/>
+          <w:szCs w:val="28"/>
+        </w:rPr>
+      </w:pPr>
+    </w:p>
+    <w:p>
+      <w:pPr>
+        <w:rPr>
+          <w:color w:val="FF0000"/>
+          <w:sz w:val="28"/>
+          <w:szCs w:val="28"/>
+        </w:rPr>
+      </w:pPr>
+      <w:r>
+        <w:rPr>
+          <w:noProof/>
+          <w:color w:val="FF0000"/>
+          <w:sz w:val="28"/>
+          <w:szCs w:val="28"/>
+        </w:rPr>
+        <w:drawing>
+          <wp:inline distT="0" distB="0" distL="0" distR="0" wp14:anchorId="51D79701" wp14:editId="56C8D189">
+            <wp:extent cx="2400635" cy="5620534"/>
+            <wp:effectExtent l="0" t="0" r="0" b="0"/>
+            <wp:docPr id="36" name="Immagine 36"/>
+            <wp:cNvGraphicFramePr>
+              <a:graphicFrameLocks xmlns:a="http://schemas.openxmlformats.org/drawingml/2006/main" noChangeAspect="1"/>
+            </wp:cNvGraphicFramePr>
+            <a:graphic xmlns:a="http://schemas.openxmlformats.org/drawingml/2006/main">
+              <a:graphicData uri="http://schemas.openxmlformats.org/drawingml/2006/picture">
+                <pic:pic xmlns:pic="http://schemas.openxmlformats.org/drawingml/2006/picture">
+                  <pic:nvPicPr>
+                    <pic:cNvPr id="1" name=""/>
+                    <pic:cNvPicPr/>
+                  </pic:nvPicPr>
+                  <pic:blipFill>
+                    <a:blip r:embed="rId45"/>
+                    <a:stretch>
+                      <a:fillRect/>
+                    </a:stretch>
+                  </pic:blipFill>
+                  <pic:spPr>
+                    <a:xfrm>
+                      <a:off x="0" y="0"/>
+                      <a:ext cx="2400635" cy="5620534"/>
+                    </a:xfrm>
+                    <a:prstGeom prst="rect">
+                      <a:avLst/>
+                    </a:prstGeom>
+                  </pic:spPr>
+                </pic:pic>
+              </a:graphicData>
+            </a:graphic>
+          </wp:inline>
+        </w:drawing>
+      </w:r>
+    </w:p>
+    <w:p>
+      <w:pPr>
+        <w:rPr>
+          <w:color w:val="FF0000"/>
+          <w:sz w:val="28"/>
+          <w:szCs w:val="28"/>
+        </w:rPr>
+      </w:pPr>
+    </w:p>
+    <w:p>
+      <w:pPr>
+        <w:rPr>
+          <w:color w:val="FF0000"/>
+          <w:sz w:val="28"/>
+          <w:szCs w:val="28"/>
+        </w:rPr>
+      </w:pPr>
+    </w:p>
+    <w:p>
+      <w:pPr>
+        <w:rPr>
+          <w:color w:val="FF0000"/>
+          <w:sz w:val="28"/>
+          <w:szCs w:val="28"/>
+        </w:rPr>
+      </w:pPr>
+    </w:p>
+    <w:p>
+      <w:pPr>
+        <w:rPr>
+          <w:color w:val="FF0000"/>
+          <w:sz w:val="28"/>
+          <w:szCs w:val="28"/>
+        </w:rPr>
+      </w:pPr>
+    </w:p>
+    <w:p>
+      <w:pPr>
+        <w:rPr>
+          <w:color w:val="FF0000"/>
+          <w:sz w:val="28"/>
+          <w:szCs w:val="28"/>
+        </w:rPr>
+      </w:pPr>
+    </w:p>
+    <w:p>
+      <w:pPr>
+        <w:rPr>
+          <w:color w:val="FF0000"/>
+          <w:sz w:val="28"/>
+          <w:szCs w:val="28"/>
+        </w:rPr>
+      </w:pPr>
+    </w:p>
+    <w:p>
+      <w:pPr>
+        <w:rPr>
+          <w:color w:val="FF0000"/>
+          <w:sz w:val="28"/>
+          <w:szCs w:val="28"/>
+        </w:rPr>
+      </w:pPr>
+    </w:p>
+    <w:p>
+      <w:pPr>
+        <w:rPr>
+          <w:color w:val="FF0000"/>
+          <w:sz w:val="28"/>
+          <w:szCs w:val="28"/>
+        </w:rPr>
+      </w:pPr>
+    </w:p>
+    <w:p>
+      <w:pPr>
+        <w:rPr>
+          <w:color w:val="FF0000"/>
+          <w:sz w:val="28"/>
+          <w:szCs w:val="28"/>
+        </w:rPr>
+      </w:pPr>
+    </w:p>
+    <w:p>
+      <w:pPr>
+        <w:rPr>
+          <w:color w:val="FF0000"/>
+          <w:sz w:val="28"/>
+          <w:szCs w:val="28"/>
+        </w:rPr>
+      </w:pPr>
+    </w:p>
     <w:sectPr>
-      <w:footerReference w:type="default" r:id="rId37"/>
+      <w:footerReference w:type="default" r:id="rId46"/>
       <w:pgSz w:w="11909" w:h="16834"/>
       <w:pgMar w:top="1440" w:right="1440" w:bottom="1440" w:left="1440" w:header="720" w:footer="720" w:gutter="0"/>
       <w:pgNumType w:start="1"/>
@@ -15368,6 +17163,7 @@
   <w:style w:type="character" w:default="1" w:styleId="Carpredefinitoparagrafo">
     <w:name w:val="Default Paragraph Font"/>
     <w:uiPriority w:val="1"/>
+    <w:semiHidden/>
     <w:unhideWhenUsed/>
   </w:style>
   <w:style w:type="table" w:default="1" w:styleId="Tabellanormale">

</xml_diff>

<commit_message>
correzione tesina al volo
</commit_message>
<xml_diff>
--- a/Descrizione Progetto D&D IdS.docx
+++ b/Descrizione Progetto D&D IdS.docx
@@ -1431,7 +1431,23 @@
           <w:szCs w:val="24"/>
         </w:rPr>
         <w:br/>
-        <w:t xml:space="preserve">Il giocatore dovrà scegliere tra le razze presenti nel Manuale del Giocatore (Umano, Nano, Elfo, </w:t>
+        <w:t xml:space="preserve">Il giocatore dovrà scegliere tra le classi </w:t>
+      </w:r>
+      <w:r>
+        <w:rPr>
+          <w:rFonts w:ascii="Baskerville Old Face" w:hAnsi="Baskerville Old Face"/>
+          <w:sz w:val="24"/>
+          <w:szCs w:val="24"/>
+        </w:rPr>
+        <w:t xml:space="preserve">presenti: </w:t>
+      </w:r>
+      <w:r>
+        <w:rPr>
+          <w:rFonts w:ascii="Baskerville Old Face" w:hAnsi="Baskerville Old Face"/>
+          <w:sz w:val="24"/>
+          <w:szCs w:val="24"/>
+        </w:rPr>
+        <w:t xml:space="preserve">Guerriero, Barbaro, Ranger, Paladino, Chierico, Ladro, Monaco, Druido, Mago, Bardo, Stregone e </w:t>
       </w:r>
       <w:proofErr w:type="spellStart"/>
       <w:r>
@@ -1440,7 +1456,7 @@
           <w:sz w:val="24"/>
           <w:szCs w:val="24"/>
         </w:rPr>
-        <w:t>Halfling</w:t>
+        <w:t>Warlock</w:t>
       </w:r>
       <w:proofErr w:type="spellEnd"/>
       <w:r>
@@ -1449,79 +1465,7 @@
           <w:sz w:val="24"/>
           <w:szCs w:val="24"/>
         </w:rPr>
-        <w:t xml:space="preserve">, Gnomo, </w:t>
-      </w:r>
-      <w:proofErr w:type="spellStart"/>
-      <w:r>
-        <w:rPr>
-          <w:rFonts w:ascii="Baskerville Old Face" w:hAnsi="Baskerville Old Face"/>
-          <w:sz w:val="24"/>
-          <w:szCs w:val="24"/>
-        </w:rPr>
-        <w:t>Tiefling</w:t>
-      </w:r>
-      <w:proofErr w:type="spellEnd"/>
-      <w:r>
-        <w:rPr>
-          <w:rFonts w:ascii="Baskerville Old Face" w:hAnsi="Baskerville Old Face"/>
-          <w:sz w:val="24"/>
-          <w:szCs w:val="24"/>
-        </w:rPr>
-        <w:t xml:space="preserve">, </w:t>
-      </w:r>
-      <w:proofErr w:type="spellStart"/>
-      <w:r>
-        <w:rPr>
-          <w:rFonts w:ascii="Baskerville Old Face" w:hAnsi="Baskerville Old Face"/>
-          <w:sz w:val="24"/>
-          <w:szCs w:val="24"/>
-        </w:rPr>
-        <w:t>Dragonide</w:t>
-      </w:r>
-      <w:proofErr w:type="spellEnd"/>
-      <w:r>
-        <w:rPr>
-          <w:rFonts w:ascii="Baskerville Old Face" w:hAnsi="Baskerville Old Face"/>
-          <w:sz w:val="24"/>
-          <w:szCs w:val="24"/>
-        </w:rPr>
-        <w:t xml:space="preserve">, Mezzelfo e </w:t>
-      </w:r>
-      <w:proofErr w:type="spellStart"/>
-      <w:r>
-        <w:rPr>
-          <w:rFonts w:ascii="Baskerville Old Face" w:hAnsi="Baskerville Old Face"/>
-          <w:sz w:val="24"/>
-          <w:szCs w:val="24"/>
-        </w:rPr>
-        <w:t>Mezzorco</w:t>
-      </w:r>
-      <w:proofErr w:type="spellEnd"/>
-      <w:r>
-        <w:rPr>
-          <w:rFonts w:ascii="Baskerville Old Face" w:hAnsi="Baskerville Old Face"/>
-          <w:sz w:val="24"/>
-          <w:szCs w:val="24"/>
-        </w:rPr>
-        <w:t xml:space="preserve">) e tra le classi (Guerriero, Barbaro, Ranger, Paladino, Chierico, Ladro, Monaco, Druido, Mago, Bardo, Stregone e </w:t>
-      </w:r>
-      <w:proofErr w:type="spellStart"/>
-      <w:r>
-        <w:rPr>
-          <w:rFonts w:ascii="Baskerville Old Face" w:hAnsi="Baskerville Old Face"/>
-          <w:sz w:val="24"/>
-          <w:szCs w:val="24"/>
-        </w:rPr>
-        <w:t>Warlock</w:t>
-      </w:r>
-      <w:proofErr w:type="spellEnd"/>
-      <w:r>
-        <w:rPr>
-          <w:rFonts w:ascii="Baskerville Old Face" w:hAnsi="Baskerville Old Face"/>
-          <w:sz w:val="24"/>
-          <w:szCs w:val="24"/>
-        </w:rPr>
-        <w:t>).</w:t>
+        <w:t>.</w:t>
       </w:r>
       <w:r>
         <w:rPr>
@@ -1634,23 +1578,23 @@
           <w:sz w:val="24"/>
           <w:szCs w:val="24"/>
         </w:rPr>
+        <w:t>Vi sono 6 tipi di dadi diversi: un tetraedro, un cubo, un ottaedro, un dado da 10 facce, un dodecaedro e un icosaedro.</w:t>
+      </w:r>
+      <w:r>
+        <w:rPr>
+          <w:rFonts w:ascii="Baskerville Old Face" w:hAnsi="Baskerville Old Face"/>
+          <w:sz w:val="24"/>
+          <w:szCs w:val="24"/>
+        </w:rPr>
+        <w:br/>
+      </w:r>
+      <w:r>
+        <w:rPr>
+          <w:rFonts w:ascii="Baskerville Old Face" w:hAnsi="Baskerville Old Face"/>
+          <w:sz w:val="24"/>
+          <w:szCs w:val="24"/>
+        </w:rPr>
         <w:lastRenderedPageBreak/>
-        <w:t>Vi sono 6 tipi di dadi diversi: un tetraedro, un cubo, un ottaedro, un dado da 10 facce, un dodecaedro e un icosaedro.</w:t>
-      </w:r>
-      <w:r>
-        <w:rPr>
-          <w:rFonts w:ascii="Baskerville Old Face" w:hAnsi="Baskerville Old Face"/>
-          <w:sz w:val="24"/>
-          <w:szCs w:val="24"/>
-        </w:rPr>
-        <w:br/>
-      </w:r>
-      <w:r>
-        <w:rPr>
-          <w:rFonts w:ascii="Baskerville Old Face" w:hAnsi="Baskerville Old Face"/>
-          <w:sz w:val="24"/>
-          <w:szCs w:val="24"/>
-        </w:rPr>
         <w:br/>
         <w:t>La campagna si divide in più sessioni, le quali si svolgono in giornate diverse. Il Master avrà accesso ad un contatore del numero di sessioni effettuate che potrà andare ad aumentare per tenere traccia del tempo trascorso dall'inizio della campagna. Questo lo potrà fare una volta che le informazioni saranno state aggiornate alla sessione corrente sia da lui che dai giocatori.</w:t>
       </w:r>
@@ -1911,6 +1855,17 @@
       <w:pPr>
         <w:rPr>
           <w:rFonts w:ascii="Baskerville Old Face" w:hAnsi="Baskerville Old Face"/>
+        </w:rPr>
+      </w:pPr>
+    </w:p>
+    <w:p>
+      <w:pPr>
+        <w:spacing w:before="240" w:after="240"/>
+        <w:rPr>
+          <w:rFonts w:ascii="Baskerville Old Face" w:hAnsi="Baskerville Old Face"/>
+          <w:color w:val="FF0000"/>
+          <w:sz w:val="32"/>
+          <w:szCs w:val="32"/>
         </w:rPr>
       </w:pPr>
     </w:p>
@@ -20971,6 +20926,7 @@
       <w:r>
         <w:rPr>
           <w:rFonts w:ascii="Baskerville Old Face" w:hAnsi="Baskerville Old Face"/>
+          <w:noProof/>
           <w:color w:val="FF0000"/>
           <w:sz w:val="30"/>
           <w:szCs w:val="30"/>
@@ -21164,6 +21120,7 @@
       <w:r>
         <w:rPr>
           <w:rFonts w:ascii="Baskerville Old Face" w:hAnsi="Baskerville Old Face"/>
+          <w:noProof/>
           <w:color w:val="FF0000"/>
           <w:sz w:val="30"/>
           <w:szCs w:val="30"/>
@@ -21407,6 +21364,7 @@
       <w:r>
         <w:rPr>
           <w:rFonts w:ascii="Baskerville Old Face" w:hAnsi="Baskerville Old Face"/>
+          <w:noProof/>
           <w:color w:val="FF0000"/>
           <w:sz w:val="30"/>
           <w:szCs w:val="30"/>
@@ -21521,6 +21479,7 @@
       <w:r>
         <w:rPr>
           <w:rFonts w:ascii="Baskerville Old Face" w:hAnsi="Baskerville Old Face"/>
+          <w:noProof/>
           <w:color w:val="FF0000"/>
           <w:sz w:val="30"/>
           <w:szCs w:val="30"/>

</xml_diff>